<commit_message>
Upload .docx lab report file
</commit_message>
<xml_diff>
--- a/sie370-lab1/sie370-lab1-lab-report-aespinoza.docx
+++ b/sie370-lab1/sie370-lab1-lab-report-aespinoza.docx
@@ -191,7 +191,122 @@
           <w:color w:val="C00000"/>
           <w:sz w:val="40"/>
         </w:rPr>
-        <w:t xml:space="preserve">Lab 1 </w:t>
+        <w:t>Agustin Espinoza</w:t>
+      </w:r>
+    </w:p>
+    <w:p>
+      <w:pPr>
+        <w:pBdr>
+          <w:top w:val="thinThickSmallGap" w:sz="24" w:space="1" w:color="C00000"/>
+          <w:bottom w:val="thinThickSmallGap" w:sz="24" w:space="1" w:color="C00000"/>
+        </w:pBdr>
+        <w:jc w:val="center"/>
+        <w:rPr>
+          <w:b/>
+          <w:color w:val="C00000"/>
+          <w:sz w:val="40"/>
+        </w:rPr>
+      </w:pPr>
+      <w:r>
+        <w:rPr>
+          <w:b/>
+          <w:color w:val="C00000"/>
+          <w:sz w:val="40"/>
+        </w:rPr>
+        <w:t>SIE 370</w:t>
+      </w:r>
+      <w:r>
+        <w:rPr>
+          <w:b/>
+          <w:color w:val="C00000"/>
+          <w:sz w:val="40"/>
+        </w:rPr>
+        <w:t xml:space="preserve"> – Embedded Computer Systems</w:t>
+      </w:r>
+    </w:p>
+    <w:p>
+      <w:pPr>
+        <w:pBdr>
+          <w:top w:val="thinThickSmallGap" w:sz="24" w:space="1" w:color="C00000"/>
+          <w:bottom w:val="thinThickSmallGap" w:sz="24" w:space="1" w:color="C00000"/>
+        </w:pBdr>
+        <w:jc w:val="center"/>
+        <w:rPr>
+          <w:b/>
+          <w:color w:val="C00000"/>
+          <w:sz w:val="40"/>
+        </w:rPr>
+      </w:pPr>
+      <w:r>
+        <w:rPr>
+          <w:b/>
+          <w:color w:val="C00000"/>
+          <w:sz w:val="40"/>
+        </w:rPr>
+        <w:fldChar w:fldCharType="begin"/>
+      </w:r>
+      <w:r>
+        <w:rPr>
+          <w:b/>
+          <w:color w:val="C00000"/>
+          <w:sz w:val="40"/>
+        </w:rPr>
+        <w:instrText xml:space="preserve"> DATE \@ "M/d/yyyy" </w:instrText>
+      </w:r>
+      <w:r>
+        <w:rPr>
+          <w:b/>
+          <w:color w:val="C00000"/>
+          <w:sz w:val="40"/>
+        </w:rPr>
+        <w:fldChar w:fldCharType="separate"/>
+      </w:r>
+      <w:r>
+        <w:rPr>
+          <w:b/>
+          <w:noProof/>
+          <w:color w:val="C00000"/>
+          <w:sz w:val="40"/>
+        </w:rPr>
+        <w:t>2/4/2023</w:t>
+      </w:r>
+      <w:r>
+        <w:rPr>
+          <w:b/>
+          <w:color w:val="C00000"/>
+          <w:sz w:val="40"/>
+        </w:rPr>
+        <w:fldChar w:fldCharType="end"/>
+      </w:r>
+    </w:p>
+    <w:p>
+      <w:pPr>
+        <w:pBdr>
+          <w:top w:val="thinThickSmallGap" w:sz="24" w:space="1" w:color="C00000"/>
+          <w:bottom w:val="thinThickSmallGap" w:sz="24" w:space="1" w:color="C00000"/>
+        </w:pBdr>
+        <w:jc w:val="center"/>
+        <w:rPr>
+          <w:b/>
+          <w:color w:val="C00000"/>
+          <w:sz w:val="40"/>
+        </w:rPr>
+      </w:pPr>
+      <w:r>
+        <w:rPr>
+          <w:b/>
+          <w:color w:val="C00000"/>
+          <w:sz w:val="40"/>
+        </w:rPr>
+        <w:t xml:space="preserve">Lab </w:t>
+      </w:r>
+      <w:r>
+        <w:rPr>
+          <w:b/>
+          <w:color w:val="C00000"/>
+          <w:sz w:val="40"/>
+        </w:rPr>
+        <w:t>1</w:t>
       </w:r>
     </w:p>
     <w:p>
@@ -280,33 +395,40 @@
           <w:b/>
           <w:sz w:val="32"/>
         </w:rPr>
-        <w:t>Task Prototyping (Tinkercad</w:t>
-      </w:r>
+        <w:t>Task Prototyping (</w:t>
+      </w:r>
+      <w:proofErr w:type="spellStart"/>
       <w:r>
         <w:rPr>
           <w:rFonts w:ascii="Times New Roman" w:hAnsi="Times New Roman" w:cs="Times New Roman"/>
           <w:b/>
           <w:sz w:val="32"/>
         </w:rPr>
-        <w:t xml:space="preserve"> Simulation</w:t>
-      </w:r>
+        <w:t>Tinkercad</w:t>
+      </w:r>
+      <w:proofErr w:type="spellEnd"/>
       <w:r>
         <w:rPr>
           <w:rFonts w:ascii="Times New Roman" w:hAnsi="Times New Roman" w:cs="Times New Roman"/>
           <w:b/>
           <w:sz w:val="32"/>
         </w:rPr>
+        <w:t xml:space="preserve"> Simulation</w:t>
+      </w:r>
+      <w:r>
+        <w:rPr>
+          <w:rFonts w:ascii="Times New Roman" w:hAnsi="Times New Roman" w:cs="Times New Roman"/>
+          <w:b/>
+          <w:sz w:val="32"/>
+        </w:rPr>
         <w:t>)</w:t>
       </w:r>
     </w:p>
     <w:p>
       <w:pPr>
         <w:spacing w:after="0"/>
-        <w:ind w:left="720"/>
-        <w:rPr>
-          <w:rFonts w:ascii="Times New Roman" w:hAnsi="Times New Roman" w:cs="Times New Roman"/>
-          <w:b/>
-          <w:bCs/>
+        <w:rPr>
+          <w:rFonts w:ascii="Times New Roman" w:hAnsi="Times New Roman" w:cs="Times New Roman"/>
           <w:sz w:val="24"/>
         </w:rPr>
       </w:pPr>
@@ -325,35 +447,636 @@
           <w:rFonts w:ascii="Times New Roman" w:hAnsi="Times New Roman" w:cs="Times New Roman"/>
           <w:sz w:val="24"/>
         </w:rPr>
-        <w:t>A</w:t>
-      </w:r>
-      <w:r>
-        <w:rPr>
-          <w:rFonts w:ascii="Times New Roman" w:hAnsi="Times New Roman" w:cs="Times New Roman"/>
-          <w:sz w:val="24"/>
-        </w:rPr>
-        <w:t xml:space="preserve"> paragraph explaining what you accomplished in </w:t>
-      </w:r>
-      <w:r>
-        <w:rPr>
-          <w:rFonts w:ascii="Times New Roman" w:hAnsi="Times New Roman" w:cs="Times New Roman"/>
-          <w:sz w:val="24"/>
-        </w:rPr>
-        <w:t>the prototyping task using Tinkercad</w:t>
-      </w:r>
-      <w:r>
-        <w:rPr>
-          <w:rFonts w:ascii="Times New Roman" w:hAnsi="Times New Roman" w:cs="Times New Roman"/>
-          <w:sz w:val="24"/>
-        </w:rPr>
-        <w:t>, any problems you encountered, how you fixed it, what you learned, etc.</w:t>
+        <w:t>Prototyping Task 1</w:t>
+      </w:r>
+      <w:r>
+        <w:rPr>
+          <w:rFonts w:ascii="Times New Roman" w:hAnsi="Times New Roman" w:cs="Times New Roman"/>
+          <w:sz w:val="24"/>
+        </w:rPr>
+        <w:t xml:space="preserve"> - Morse Code Circuit</w:t>
+      </w:r>
+      <w:r>
+        <w:rPr>
+          <w:rFonts w:ascii="Times New Roman" w:hAnsi="Times New Roman" w:cs="Times New Roman"/>
+          <w:sz w:val="24"/>
+        </w:rPr>
+        <w:t xml:space="preserve"> was</w:t>
+      </w:r>
+      <w:r>
+        <w:rPr>
+          <w:rFonts w:ascii="Times New Roman" w:hAnsi="Times New Roman" w:cs="Times New Roman"/>
+          <w:sz w:val="24"/>
+        </w:rPr>
+        <w:t xml:space="preserve"> straightforward after learning the logic </w:t>
+      </w:r>
+      <w:r>
+        <w:rPr>
+          <w:rFonts w:ascii="Times New Roman" w:hAnsi="Times New Roman" w:cs="Times New Roman"/>
+          <w:sz w:val="24"/>
+        </w:rPr>
+        <w:t>and function</w:t>
+      </w:r>
+      <w:r>
+        <w:rPr>
+          <w:rFonts w:ascii="Times New Roman" w:hAnsi="Times New Roman" w:cs="Times New Roman"/>
+          <w:sz w:val="24"/>
+        </w:rPr>
+        <w:t>s</w:t>
+      </w:r>
+      <w:r>
+        <w:rPr>
+          <w:rFonts w:ascii="Times New Roman" w:hAnsi="Times New Roman" w:cs="Times New Roman"/>
+          <w:sz w:val="24"/>
+        </w:rPr>
+        <w:t xml:space="preserve"> </w:t>
+      </w:r>
+      <w:r>
+        <w:rPr>
+          <w:rFonts w:ascii="Times New Roman" w:hAnsi="Times New Roman" w:cs="Times New Roman"/>
+          <w:sz w:val="24"/>
+        </w:rPr>
+        <w:t xml:space="preserve">in </w:t>
+      </w:r>
+      <w:r>
+        <w:rPr>
+          <w:rFonts w:ascii="Times New Roman" w:hAnsi="Times New Roman" w:cs="Times New Roman"/>
+          <w:sz w:val="24"/>
+        </w:rPr>
+        <w:t xml:space="preserve">the Arduino Blink code example. </w:t>
+      </w:r>
+      <w:r>
+        <w:rPr>
+          <w:rFonts w:ascii="Times New Roman" w:hAnsi="Times New Roman" w:cs="Times New Roman"/>
+          <w:sz w:val="24"/>
+        </w:rPr>
+        <w:t xml:space="preserve">Designing the Morse Code </w:t>
+      </w:r>
+      <w:r>
+        <w:rPr>
+          <w:rFonts w:ascii="Times New Roman" w:hAnsi="Times New Roman" w:cs="Times New Roman"/>
+          <w:sz w:val="24"/>
+        </w:rPr>
+        <w:t xml:space="preserve">program </w:t>
+      </w:r>
+      <w:r>
+        <w:rPr>
+          <w:rFonts w:ascii="Times New Roman" w:hAnsi="Times New Roman" w:cs="Times New Roman"/>
+          <w:sz w:val="24"/>
+        </w:rPr>
+        <w:t>taught me the importance of</w:t>
+      </w:r>
+      <w:r>
+        <w:rPr>
+          <w:rFonts w:ascii="Times New Roman" w:hAnsi="Times New Roman" w:cs="Times New Roman"/>
+          <w:sz w:val="24"/>
+        </w:rPr>
+        <w:t xml:space="preserve"> using </w:t>
+      </w:r>
+      <w:r>
+        <w:rPr>
+          <w:rFonts w:ascii="Times New Roman" w:hAnsi="Times New Roman" w:cs="Times New Roman"/>
+          <w:sz w:val="24"/>
+        </w:rPr>
+        <w:t xml:space="preserve">circuit </w:t>
+      </w:r>
+      <w:r>
+        <w:rPr>
+          <w:rFonts w:ascii="Times New Roman" w:hAnsi="Times New Roman" w:cs="Times New Roman"/>
+          <w:sz w:val="24"/>
+        </w:rPr>
+        <w:t xml:space="preserve">design software before </w:t>
+      </w:r>
+      <w:r>
+        <w:rPr>
+          <w:rFonts w:ascii="Times New Roman" w:hAnsi="Times New Roman" w:cs="Times New Roman"/>
+          <w:sz w:val="24"/>
+        </w:rPr>
+        <w:t>wiring a physical circuit. Initi</w:t>
+      </w:r>
+      <w:r>
+        <w:rPr>
+          <w:rFonts w:ascii="Times New Roman" w:hAnsi="Times New Roman" w:cs="Times New Roman"/>
+          <w:sz w:val="24"/>
+        </w:rPr>
+        <w:t xml:space="preserve">ally, I connected my circuit </w:t>
+      </w:r>
+      <w:r>
+        <w:rPr>
+          <w:rFonts w:ascii="Times New Roman" w:hAnsi="Times New Roman" w:cs="Times New Roman"/>
+          <w:sz w:val="24"/>
+        </w:rPr>
+        <w:t>without</w:t>
+      </w:r>
+      <w:r>
+        <w:rPr>
+          <w:rFonts w:ascii="Times New Roman" w:hAnsi="Times New Roman" w:cs="Times New Roman"/>
+          <w:sz w:val="24"/>
+        </w:rPr>
+        <w:t xml:space="preserve"> simulating a design in </w:t>
+      </w:r>
+      <w:proofErr w:type="spellStart"/>
+      <w:r>
+        <w:rPr>
+          <w:rFonts w:ascii="Times New Roman" w:hAnsi="Times New Roman" w:cs="Times New Roman"/>
+          <w:sz w:val="24"/>
+        </w:rPr>
+        <w:t>Tinkercad</w:t>
+      </w:r>
+      <w:proofErr w:type="spellEnd"/>
+      <w:r>
+        <w:rPr>
+          <w:rFonts w:ascii="Times New Roman" w:hAnsi="Times New Roman" w:cs="Times New Roman"/>
+          <w:sz w:val="24"/>
+        </w:rPr>
+        <w:t xml:space="preserve">. This </w:t>
+      </w:r>
+      <w:r>
+        <w:rPr>
+          <w:rFonts w:ascii="Times New Roman" w:hAnsi="Times New Roman" w:cs="Times New Roman"/>
+          <w:sz w:val="24"/>
+        </w:rPr>
+        <w:t>cost</w:t>
+      </w:r>
+      <w:r>
+        <w:rPr>
+          <w:rFonts w:ascii="Times New Roman" w:hAnsi="Times New Roman" w:cs="Times New Roman"/>
+          <w:sz w:val="24"/>
+        </w:rPr>
+        <w:t xml:space="preserve"> me, as I lost </w:t>
+      </w:r>
+      <w:r>
+        <w:rPr>
+          <w:rFonts w:ascii="Times New Roman" w:hAnsi="Times New Roman" w:cs="Times New Roman"/>
+          <w:sz w:val="24"/>
+        </w:rPr>
+        <w:t xml:space="preserve">time </w:t>
+      </w:r>
+      <w:r>
+        <w:rPr>
+          <w:rFonts w:ascii="Times New Roman" w:hAnsi="Times New Roman" w:cs="Times New Roman"/>
+          <w:sz w:val="24"/>
+        </w:rPr>
+        <w:t xml:space="preserve">debugging </w:t>
+      </w:r>
+      <w:r>
+        <w:rPr>
+          <w:rFonts w:ascii="Times New Roman" w:hAnsi="Times New Roman" w:cs="Times New Roman"/>
+          <w:sz w:val="24"/>
+        </w:rPr>
+        <w:t xml:space="preserve">errors on the </w:t>
+      </w:r>
+      <w:r>
+        <w:rPr>
+          <w:rFonts w:ascii="Times New Roman" w:hAnsi="Times New Roman" w:cs="Times New Roman"/>
+          <w:sz w:val="24"/>
+        </w:rPr>
+        <w:t xml:space="preserve">physical </w:t>
+      </w:r>
+      <w:r>
+        <w:rPr>
+          <w:rFonts w:ascii="Times New Roman" w:hAnsi="Times New Roman" w:cs="Times New Roman"/>
+          <w:sz w:val="24"/>
+        </w:rPr>
+        <w:t xml:space="preserve">board </w:t>
+      </w:r>
+      <w:r>
+        <w:rPr>
+          <w:rFonts w:ascii="Times New Roman" w:hAnsi="Times New Roman" w:cs="Times New Roman"/>
+          <w:sz w:val="24"/>
+        </w:rPr>
+        <w:t xml:space="preserve">that would have taken less time to fix </w:t>
+      </w:r>
+      <w:r>
+        <w:rPr>
+          <w:rFonts w:ascii="Times New Roman" w:hAnsi="Times New Roman" w:cs="Times New Roman"/>
+          <w:sz w:val="24"/>
+        </w:rPr>
+        <w:t xml:space="preserve">in </w:t>
+      </w:r>
+      <w:proofErr w:type="spellStart"/>
+      <w:r>
+        <w:rPr>
+          <w:rFonts w:ascii="Times New Roman" w:hAnsi="Times New Roman" w:cs="Times New Roman"/>
+          <w:sz w:val="24"/>
+        </w:rPr>
+        <w:t>Tinkercad</w:t>
+      </w:r>
+      <w:proofErr w:type="spellEnd"/>
+      <w:r>
+        <w:rPr>
+          <w:rFonts w:ascii="Times New Roman" w:hAnsi="Times New Roman" w:cs="Times New Roman"/>
+          <w:sz w:val="24"/>
+        </w:rPr>
+        <w:t xml:space="preserve">. </w:t>
+      </w:r>
+      <w:r>
+        <w:rPr>
+          <w:rFonts w:ascii="Times New Roman" w:hAnsi="Times New Roman" w:cs="Times New Roman"/>
+          <w:sz w:val="24"/>
+        </w:rPr>
+        <w:t xml:space="preserve">The mistake </w:t>
+      </w:r>
+      <w:r>
+        <w:rPr>
+          <w:rFonts w:ascii="Times New Roman" w:hAnsi="Times New Roman" w:cs="Times New Roman"/>
+          <w:sz w:val="24"/>
+        </w:rPr>
+        <w:t xml:space="preserve">I made in the beginning of the lab was </w:t>
+      </w:r>
+      <w:r>
+        <w:rPr>
+          <w:rFonts w:ascii="Times New Roman" w:hAnsi="Times New Roman" w:cs="Times New Roman"/>
+          <w:sz w:val="24"/>
+        </w:rPr>
+        <w:t xml:space="preserve">incorrectly connecting the </w:t>
+      </w:r>
+      <w:r>
+        <w:rPr>
+          <w:rFonts w:ascii="Times New Roman" w:hAnsi="Times New Roman" w:cs="Times New Roman"/>
+          <w:sz w:val="24"/>
+        </w:rPr>
+        <w:t>negative wires to the LED’s a</w:t>
+      </w:r>
+      <w:r>
+        <w:rPr>
+          <w:rFonts w:ascii="Times New Roman" w:hAnsi="Times New Roman" w:cs="Times New Roman"/>
+          <w:sz w:val="24"/>
+        </w:rPr>
+        <w:t xml:space="preserve">node and </w:t>
+      </w:r>
+      <w:r>
+        <w:rPr>
+          <w:rFonts w:ascii="Times New Roman" w:hAnsi="Times New Roman" w:cs="Times New Roman"/>
+          <w:sz w:val="24"/>
+        </w:rPr>
+        <w:t xml:space="preserve">the positive wires to the LED’s </w:t>
+      </w:r>
+      <w:r>
+        <w:rPr>
+          <w:rFonts w:ascii="Times New Roman" w:hAnsi="Times New Roman" w:cs="Times New Roman"/>
+          <w:sz w:val="24"/>
+        </w:rPr>
+        <w:t>cathode</w:t>
+      </w:r>
+      <w:r>
+        <w:rPr>
+          <w:rFonts w:ascii="Times New Roman" w:hAnsi="Times New Roman" w:cs="Times New Roman"/>
+          <w:sz w:val="24"/>
+        </w:rPr>
+        <w:t>.</w:t>
+      </w:r>
+      <w:r>
+        <w:rPr>
+          <w:rFonts w:ascii="Times New Roman" w:hAnsi="Times New Roman" w:cs="Times New Roman"/>
+          <w:sz w:val="24"/>
+        </w:rPr>
+        <w:t xml:space="preserve"> </w:t>
+      </w:r>
+      <w:r>
+        <w:rPr>
+          <w:rFonts w:ascii="Times New Roman" w:hAnsi="Times New Roman" w:cs="Times New Roman"/>
+          <w:sz w:val="24"/>
+        </w:rPr>
+        <w:t xml:space="preserve">I re-learned that the positive lead of an LED is the </w:t>
+      </w:r>
+      <w:r>
+        <w:rPr>
+          <w:rFonts w:ascii="Times New Roman" w:hAnsi="Times New Roman" w:cs="Times New Roman"/>
+          <w:sz w:val="24"/>
+        </w:rPr>
+        <w:t>anode,</w:t>
+      </w:r>
+      <w:r>
+        <w:rPr>
+          <w:rFonts w:ascii="Times New Roman" w:hAnsi="Times New Roman" w:cs="Times New Roman"/>
+          <w:sz w:val="24"/>
+        </w:rPr>
+        <w:t xml:space="preserve"> </w:t>
+      </w:r>
+      <w:r>
+        <w:rPr>
+          <w:rFonts w:ascii="Times New Roman" w:hAnsi="Times New Roman" w:cs="Times New Roman"/>
+          <w:sz w:val="24"/>
+        </w:rPr>
+        <w:t xml:space="preserve">and the </w:t>
+      </w:r>
+      <w:r>
+        <w:rPr>
+          <w:rFonts w:ascii="Times New Roman" w:hAnsi="Times New Roman" w:cs="Times New Roman"/>
+          <w:sz w:val="24"/>
+        </w:rPr>
+        <w:t>negative</w:t>
+      </w:r>
+      <w:r>
+        <w:rPr>
+          <w:rFonts w:ascii="Times New Roman" w:hAnsi="Times New Roman" w:cs="Times New Roman"/>
+          <w:sz w:val="24"/>
+        </w:rPr>
+        <w:t xml:space="preserve"> is the cathode. </w:t>
+      </w:r>
+      <w:r>
+        <w:rPr>
+          <w:rFonts w:ascii="Times New Roman" w:hAnsi="Times New Roman" w:cs="Times New Roman"/>
+          <w:sz w:val="24"/>
+        </w:rPr>
+        <w:t>After fixing this error</w:t>
+      </w:r>
+      <w:r>
+        <w:rPr>
+          <w:rFonts w:ascii="Times New Roman" w:hAnsi="Times New Roman" w:cs="Times New Roman"/>
+          <w:sz w:val="24"/>
+        </w:rPr>
+        <w:t>, I successfully passed the Acceptance Test for Task 1</w:t>
+      </w:r>
+      <w:r>
+        <w:rPr>
+          <w:rFonts w:ascii="Times New Roman" w:hAnsi="Times New Roman" w:cs="Times New Roman"/>
+          <w:sz w:val="24"/>
+        </w:rPr>
+        <w:t xml:space="preserve">; I </w:t>
+      </w:r>
+      <w:r>
+        <w:rPr>
+          <w:rFonts w:ascii="Times New Roman" w:hAnsi="Times New Roman" w:cs="Times New Roman"/>
+          <w:sz w:val="24"/>
+        </w:rPr>
+        <w:t xml:space="preserve">moved on to </w:t>
+      </w:r>
+      <w:r>
+        <w:rPr>
+          <w:rFonts w:ascii="Times New Roman" w:hAnsi="Times New Roman" w:cs="Times New Roman"/>
+          <w:sz w:val="24"/>
+        </w:rPr>
+        <w:t xml:space="preserve">Task 2 </w:t>
+      </w:r>
+      <w:r>
+        <w:rPr>
+          <w:rFonts w:ascii="Times New Roman" w:hAnsi="Times New Roman" w:cs="Times New Roman"/>
+          <w:sz w:val="24"/>
+        </w:rPr>
+        <w:t>–</w:t>
+      </w:r>
+      <w:r>
+        <w:rPr>
+          <w:rFonts w:ascii="Times New Roman" w:hAnsi="Times New Roman" w:cs="Times New Roman"/>
+          <w:sz w:val="24"/>
+        </w:rPr>
+        <w:t xml:space="preserve"> </w:t>
+      </w:r>
+      <w:r>
+        <w:rPr>
+          <w:rFonts w:ascii="Times New Roman" w:hAnsi="Times New Roman" w:cs="Times New Roman"/>
+          <w:sz w:val="24"/>
+        </w:rPr>
+        <w:t>Intro Pulse Width Modulation (</w:t>
+      </w:r>
+      <w:r>
+        <w:rPr>
+          <w:rFonts w:ascii="Times New Roman" w:hAnsi="Times New Roman" w:cs="Times New Roman"/>
+          <w:sz w:val="24"/>
+        </w:rPr>
+        <w:t>PWM</w:t>
+      </w:r>
+      <w:r>
+        <w:rPr>
+          <w:rFonts w:ascii="Times New Roman" w:hAnsi="Times New Roman" w:cs="Times New Roman"/>
+          <w:sz w:val="24"/>
+        </w:rPr>
+        <w:t>)</w:t>
+      </w:r>
+      <w:r>
+        <w:rPr>
+          <w:rFonts w:ascii="Times New Roman" w:hAnsi="Times New Roman" w:cs="Times New Roman"/>
+          <w:sz w:val="24"/>
+        </w:rPr>
+        <w:t xml:space="preserve">. Building the PWM circuit was </w:t>
+      </w:r>
+      <w:r>
+        <w:rPr>
+          <w:rFonts w:ascii="Times New Roman" w:hAnsi="Times New Roman" w:cs="Times New Roman"/>
+          <w:sz w:val="24"/>
+        </w:rPr>
+        <w:t xml:space="preserve">much faster. </w:t>
+      </w:r>
+      <w:r>
+        <w:rPr>
+          <w:rFonts w:ascii="Times New Roman" w:hAnsi="Times New Roman" w:cs="Times New Roman"/>
+          <w:sz w:val="24"/>
+        </w:rPr>
+        <w:t xml:space="preserve">Apart from </w:t>
+      </w:r>
+      <w:r>
+        <w:rPr>
+          <w:rFonts w:ascii="Times New Roman" w:hAnsi="Times New Roman" w:cs="Times New Roman"/>
+          <w:sz w:val="24"/>
+        </w:rPr>
+        <w:t xml:space="preserve">using </w:t>
+      </w:r>
+      <w:proofErr w:type="spellStart"/>
+      <w:r>
+        <w:rPr>
+          <w:rFonts w:ascii="Times New Roman" w:hAnsi="Times New Roman" w:cs="Times New Roman"/>
+          <w:sz w:val="24"/>
+        </w:rPr>
+        <w:t>Tinkercad</w:t>
+      </w:r>
+      <w:proofErr w:type="spellEnd"/>
+      <w:r>
+        <w:rPr>
+          <w:rFonts w:ascii="Times New Roman" w:hAnsi="Times New Roman" w:cs="Times New Roman"/>
+          <w:sz w:val="24"/>
+        </w:rPr>
+        <w:t xml:space="preserve"> first, I designed my program and circuit the same as I did for Task 1. The PWM code was </w:t>
+      </w:r>
+      <w:r>
+        <w:rPr>
+          <w:rFonts w:ascii="Times New Roman" w:hAnsi="Times New Roman" w:cs="Times New Roman"/>
+          <w:sz w:val="24"/>
+        </w:rPr>
+        <w:t xml:space="preserve">a modification of the </w:t>
+      </w:r>
+      <w:r>
+        <w:rPr>
+          <w:rFonts w:ascii="Times New Roman" w:hAnsi="Times New Roman" w:cs="Times New Roman"/>
+          <w:sz w:val="24"/>
+        </w:rPr>
+        <w:t xml:space="preserve">Arduino </w:t>
+      </w:r>
+      <w:r>
+        <w:rPr>
+          <w:rFonts w:ascii="Times New Roman" w:hAnsi="Times New Roman" w:cs="Times New Roman"/>
+          <w:sz w:val="24"/>
+        </w:rPr>
+        <w:t>Fade code</w:t>
+      </w:r>
+      <w:r>
+        <w:rPr>
+          <w:rFonts w:ascii="Times New Roman" w:hAnsi="Times New Roman" w:cs="Times New Roman"/>
+          <w:sz w:val="24"/>
+        </w:rPr>
+        <w:t xml:space="preserve"> example</w:t>
+      </w:r>
+      <w:r>
+        <w:rPr>
+          <w:rFonts w:ascii="Times New Roman" w:hAnsi="Times New Roman" w:cs="Times New Roman"/>
+          <w:sz w:val="24"/>
+        </w:rPr>
+        <w:t xml:space="preserve">. </w:t>
+      </w:r>
+      <w:r>
+        <w:rPr>
+          <w:rFonts w:ascii="Times New Roman" w:hAnsi="Times New Roman" w:cs="Times New Roman"/>
+          <w:sz w:val="24"/>
+        </w:rPr>
+        <w:t xml:space="preserve">I </w:t>
+      </w:r>
+      <w:r>
+        <w:rPr>
+          <w:rFonts w:ascii="Times New Roman" w:hAnsi="Times New Roman" w:cs="Times New Roman"/>
+          <w:sz w:val="24"/>
+        </w:rPr>
+        <w:t>used</w:t>
+      </w:r>
+      <w:r>
+        <w:rPr>
+          <w:rFonts w:ascii="Times New Roman" w:hAnsi="Times New Roman" w:cs="Times New Roman"/>
+          <w:sz w:val="24"/>
+        </w:rPr>
+        <w:t xml:space="preserve"> </w:t>
+      </w:r>
+      <w:r>
+        <w:rPr>
+          <w:rFonts w:ascii="Times New Roman" w:hAnsi="Times New Roman" w:cs="Times New Roman"/>
+          <w:sz w:val="24"/>
+        </w:rPr>
+        <w:t xml:space="preserve">the </w:t>
+      </w:r>
+      <w:r>
+        <w:rPr>
+          <w:rFonts w:ascii="Times New Roman" w:hAnsi="Times New Roman" w:cs="Times New Roman"/>
+          <w:sz w:val="24"/>
+        </w:rPr>
+        <w:t xml:space="preserve">Fade </w:t>
+      </w:r>
+      <w:r>
+        <w:rPr>
+          <w:rFonts w:ascii="Times New Roman" w:hAnsi="Times New Roman" w:cs="Times New Roman"/>
+          <w:sz w:val="24"/>
+        </w:rPr>
+        <w:t xml:space="preserve">functions and </w:t>
+      </w:r>
+      <w:r>
+        <w:rPr>
+          <w:rFonts w:ascii="Times New Roman" w:hAnsi="Times New Roman" w:cs="Times New Roman"/>
+          <w:sz w:val="24"/>
+        </w:rPr>
+        <w:t xml:space="preserve">a </w:t>
+      </w:r>
+      <w:r>
+        <w:rPr>
+          <w:rFonts w:ascii="Times New Roman" w:hAnsi="Times New Roman" w:cs="Times New Roman"/>
+          <w:sz w:val="24"/>
+        </w:rPr>
+        <w:t>new LED brightness variable</w:t>
+      </w:r>
+      <w:r>
+        <w:rPr>
+          <w:rFonts w:ascii="Times New Roman" w:hAnsi="Times New Roman" w:cs="Times New Roman"/>
+          <w:sz w:val="24"/>
+        </w:rPr>
+        <w:t xml:space="preserve"> </w:t>
+      </w:r>
+      <w:r>
+        <w:rPr>
+          <w:rFonts w:ascii="Times New Roman" w:hAnsi="Times New Roman" w:cs="Times New Roman"/>
+          <w:sz w:val="24"/>
+        </w:rPr>
+        <w:t xml:space="preserve">to implement </w:t>
+      </w:r>
+      <w:r>
+        <w:rPr>
+          <w:rFonts w:ascii="Times New Roman" w:hAnsi="Times New Roman" w:cs="Times New Roman"/>
+          <w:sz w:val="24"/>
+        </w:rPr>
+        <w:t>a</w:t>
+      </w:r>
+      <w:r>
+        <w:rPr>
+          <w:rFonts w:ascii="Times New Roman" w:hAnsi="Times New Roman" w:cs="Times New Roman"/>
+          <w:sz w:val="24"/>
+        </w:rPr>
+        <w:t xml:space="preserve"> synchronous inverted </w:t>
+      </w:r>
+      <w:r>
+        <w:rPr>
+          <w:rFonts w:ascii="Times New Roman" w:hAnsi="Times New Roman" w:cs="Times New Roman"/>
+          <w:sz w:val="24"/>
+        </w:rPr>
+        <w:t>fade on two LEDs</w:t>
+      </w:r>
+      <w:r>
+        <w:rPr>
+          <w:rFonts w:ascii="Times New Roman" w:hAnsi="Times New Roman" w:cs="Times New Roman"/>
+          <w:sz w:val="24"/>
+        </w:rPr>
+        <w:t xml:space="preserve">. </w:t>
+      </w:r>
+      <w:r>
+        <w:rPr>
+          <w:rFonts w:ascii="Times New Roman" w:hAnsi="Times New Roman" w:cs="Times New Roman"/>
+          <w:sz w:val="24"/>
+        </w:rPr>
+        <w:t xml:space="preserve">My </w:t>
+      </w:r>
+      <w:r>
+        <w:rPr>
+          <w:rFonts w:ascii="Times New Roman" w:hAnsi="Times New Roman" w:cs="Times New Roman"/>
+          <w:sz w:val="24"/>
+        </w:rPr>
+        <w:t xml:space="preserve">Task 2 </w:t>
+      </w:r>
+      <w:proofErr w:type="spellStart"/>
+      <w:r>
+        <w:rPr>
+          <w:rFonts w:ascii="Times New Roman" w:hAnsi="Times New Roman" w:cs="Times New Roman"/>
+          <w:sz w:val="24"/>
+        </w:rPr>
+        <w:t>Tinkercad</w:t>
+      </w:r>
+      <w:proofErr w:type="spellEnd"/>
+      <w:r>
+        <w:rPr>
+          <w:rFonts w:ascii="Times New Roman" w:hAnsi="Times New Roman" w:cs="Times New Roman"/>
+          <w:sz w:val="24"/>
+        </w:rPr>
+        <w:t xml:space="preserve"> </w:t>
+      </w:r>
+      <w:r>
+        <w:rPr>
+          <w:rFonts w:ascii="Times New Roman" w:hAnsi="Times New Roman" w:cs="Times New Roman"/>
+          <w:sz w:val="24"/>
+        </w:rPr>
+        <w:t xml:space="preserve">simulation </w:t>
+      </w:r>
+      <w:r>
+        <w:rPr>
+          <w:rFonts w:ascii="Times New Roman" w:hAnsi="Times New Roman" w:cs="Times New Roman"/>
+          <w:sz w:val="24"/>
+        </w:rPr>
+        <w:t>also p</w:t>
+      </w:r>
+      <w:r>
+        <w:rPr>
+          <w:rFonts w:ascii="Times New Roman" w:hAnsi="Times New Roman" w:cs="Times New Roman"/>
+          <w:sz w:val="24"/>
+        </w:rPr>
+        <w:t>assed the Acceptance Tests.</w:t>
       </w:r>
     </w:p>
     <w:p>
       <w:pPr>
-        <w:pStyle w:val="ListParagraph"/>
         <w:spacing w:after="0"/>
-        <w:ind w:left="1440"/>
         <w:rPr>
           <w:rFonts w:ascii="Times New Roman" w:hAnsi="Times New Roman" w:cs="Times New Roman"/>
           <w:sz w:val="24"/>
@@ -380,39 +1103,7 @@
           <w:b/>
           <w:sz w:val="32"/>
         </w:rPr>
-        <w:t xml:space="preserve">Task </w:t>
-      </w:r>
-      <w:r>
-        <w:rPr>
-          <w:rFonts w:ascii="Times New Roman" w:hAnsi="Times New Roman" w:cs="Times New Roman"/>
-          <w:b/>
-          <w:sz w:val="32"/>
-        </w:rPr>
-        <w:t>Experiment</w:t>
-      </w:r>
-      <w:r>
-        <w:rPr>
-          <w:rFonts w:ascii="Times New Roman" w:hAnsi="Times New Roman" w:cs="Times New Roman"/>
-          <w:b/>
-          <w:sz w:val="32"/>
-        </w:rPr>
-        <w:t xml:space="preserve"> (</w:t>
-      </w:r>
-      <w:r>
-        <w:rPr>
-          <w:rFonts w:ascii="Times New Roman" w:hAnsi="Times New Roman" w:cs="Times New Roman"/>
-          <w:b/>
-          <w:sz w:val="32"/>
-        </w:rPr>
-        <w:t>Physical Arduino</w:t>
-      </w:r>
-      <w:r>
-        <w:rPr>
-          <w:rFonts w:ascii="Times New Roman" w:hAnsi="Times New Roman" w:cs="Times New Roman"/>
-          <w:b/>
-          <w:sz w:val="32"/>
-        </w:rPr>
-        <w:t>)</w:t>
+        <w:t>Task Experiment (Physical Arduino)</w:t>
       </w:r>
     </w:p>
     <w:p>
@@ -455,28 +1146,7 @@
           <w:rFonts w:ascii="Times New Roman" w:hAnsi="Times New Roman" w:cs="Times New Roman"/>
           <w:sz w:val="24"/>
         </w:rPr>
-        <w:t xml:space="preserve">the </w:t>
-      </w:r>
-      <w:r>
-        <w:rPr>
-          <w:rFonts w:ascii="Times New Roman" w:hAnsi="Times New Roman" w:cs="Times New Roman"/>
-          <w:sz w:val="24"/>
-        </w:rPr>
-        <w:t>in-Lab</w:t>
-      </w:r>
-      <w:r>
-        <w:rPr>
-          <w:rFonts w:ascii="Times New Roman" w:hAnsi="Times New Roman" w:cs="Times New Roman"/>
-          <w:sz w:val="24"/>
-        </w:rPr>
-        <w:t xml:space="preserve"> task using </w:t>
-      </w:r>
-      <w:r>
-        <w:rPr>
-          <w:rFonts w:ascii="Times New Roman" w:hAnsi="Times New Roman" w:cs="Times New Roman"/>
-          <w:sz w:val="24"/>
-        </w:rPr>
-        <w:t>the physical Arduino and hardware components</w:t>
+        <w:t>the in-Lab task using the physical Arduino and hardware components</w:t>
       </w:r>
       <w:r>
         <w:rPr>
@@ -489,14 +1159,211 @@
     <w:p>
       <w:pPr>
         <w:spacing w:after="0"/>
-        <w:ind w:firstLine="720"/>
-        <w:rPr>
-          <w:rFonts w:ascii="Times New Roman" w:hAnsi="Times New Roman" w:cs="Times New Roman"/>
-          <w:b/>
-          <w:bCs/>
-          <w:sz w:val="24"/>
-        </w:rPr>
-      </w:pPr>
+        <w:ind w:left="720"/>
+        <w:rPr>
+          <w:rFonts w:ascii="Times New Roman" w:hAnsi="Times New Roman" w:cs="Times New Roman"/>
+          <w:sz w:val="24"/>
+        </w:rPr>
+      </w:pPr>
+      <w:r>
+        <w:rPr>
+          <w:rFonts w:ascii="Times New Roman" w:hAnsi="Times New Roman" w:cs="Times New Roman"/>
+          <w:sz w:val="24"/>
+        </w:rPr>
+        <w:t>Wiring the Morse Code and PWM circuits to my Arduino UNO in class w</w:t>
+      </w:r>
+      <w:r>
+        <w:rPr>
+          <w:rFonts w:ascii="Times New Roman" w:hAnsi="Times New Roman" w:cs="Times New Roman"/>
+          <w:sz w:val="24"/>
+        </w:rPr>
+        <w:t xml:space="preserve">as </w:t>
+      </w:r>
+      <w:r>
+        <w:rPr>
+          <w:rFonts w:ascii="Times New Roman" w:hAnsi="Times New Roman" w:cs="Times New Roman"/>
+          <w:sz w:val="24"/>
+        </w:rPr>
+        <w:t>straightforward</w:t>
+      </w:r>
+      <w:r>
+        <w:rPr>
+          <w:rFonts w:ascii="Times New Roman" w:hAnsi="Times New Roman" w:cs="Times New Roman"/>
+          <w:sz w:val="24"/>
+        </w:rPr>
+        <w:t xml:space="preserve"> as I had </w:t>
+      </w:r>
+      <w:r>
+        <w:rPr>
+          <w:rFonts w:ascii="Times New Roman" w:hAnsi="Times New Roman" w:cs="Times New Roman"/>
+          <w:sz w:val="24"/>
+        </w:rPr>
+        <w:t xml:space="preserve">learned from my mistakes before attending my scheduled lab session and </w:t>
+      </w:r>
+      <w:r>
+        <w:rPr>
+          <w:rFonts w:ascii="Times New Roman" w:hAnsi="Times New Roman" w:cs="Times New Roman"/>
+          <w:sz w:val="24"/>
+        </w:rPr>
+        <w:t xml:space="preserve">practiced the </w:t>
+      </w:r>
+      <w:r>
+        <w:rPr>
+          <w:rFonts w:ascii="Times New Roman" w:hAnsi="Times New Roman" w:cs="Times New Roman"/>
+          <w:sz w:val="24"/>
+        </w:rPr>
+        <w:t xml:space="preserve">Breadboard and microcontroller connections before lab. I wrote my code in a block style that includes </w:t>
+      </w:r>
+      <w:r>
+        <w:rPr>
+          <w:rFonts w:ascii="Times New Roman" w:hAnsi="Times New Roman" w:cs="Times New Roman"/>
+          <w:sz w:val="24"/>
+        </w:rPr>
+        <w:t xml:space="preserve">comments </w:t>
+      </w:r>
+      <w:r>
+        <w:rPr>
+          <w:rFonts w:ascii="Times New Roman" w:hAnsi="Times New Roman" w:cs="Times New Roman"/>
+          <w:sz w:val="24"/>
+        </w:rPr>
+        <w:t xml:space="preserve">above </w:t>
+      </w:r>
+      <w:r>
+        <w:rPr>
+          <w:rFonts w:ascii="Times New Roman" w:hAnsi="Times New Roman" w:cs="Times New Roman"/>
+          <w:sz w:val="24"/>
+        </w:rPr>
+        <w:lastRenderedPageBreak/>
+        <w:t xml:space="preserve">every line of code and </w:t>
+      </w:r>
+      <w:r>
+        <w:rPr>
+          <w:rFonts w:ascii="Times New Roman" w:hAnsi="Times New Roman" w:cs="Times New Roman"/>
+          <w:sz w:val="24"/>
+        </w:rPr>
+        <w:t xml:space="preserve">this allowed </w:t>
+      </w:r>
+      <w:r>
+        <w:rPr>
+          <w:rFonts w:ascii="Times New Roman" w:hAnsi="Times New Roman" w:cs="Times New Roman"/>
+          <w:sz w:val="24"/>
+        </w:rPr>
+        <w:t xml:space="preserve">me to easily debug my program when an error </w:t>
+      </w:r>
+      <w:proofErr w:type="spellStart"/>
+      <w:r>
+        <w:rPr>
+          <w:rFonts w:ascii="Times New Roman" w:hAnsi="Times New Roman" w:cs="Times New Roman"/>
+          <w:sz w:val="24"/>
+        </w:rPr>
+        <w:t>occur</w:t>
+      </w:r>
+      <w:r>
+        <w:rPr>
+          <w:rFonts w:ascii="Times New Roman" w:hAnsi="Times New Roman" w:cs="Times New Roman"/>
+          <w:sz w:val="24"/>
+        </w:rPr>
+        <w:t>ed</w:t>
+      </w:r>
+      <w:proofErr w:type="spellEnd"/>
+      <w:r>
+        <w:rPr>
+          <w:rFonts w:ascii="Times New Roman" w:hAnsi="Times New Roman" w:cs="Times New Roman"/>
+          <w:sz w:val="24"/>
+        </w:rPr>
+        <w:t>.</w:t>
+      </w:r>
+      <w:r>
+        <w:rPr>
+          <w:rFonts w:ascii="Times New Roman" w:hAnsi="Times New Roman" w:cs="Times New Roman"/>
+          <w:sz w:val="24"/>
+        </w:rPr>
+        <w:t xml:space="preserve"> </w:t>
+      </w:r>
+      <w:r>
+        <w:rPr>
+          <w:rFonts w:ascii="Times New Roman" w:hAnsi="Times New Roman" w:cs="Times New Roman"/>
+          <w:sz w:val="24"/>
+        </w:rPr>
+        <w:t>Understanding the anode and cathode was important</w:t>
+      </w:r>
+      <w:r>
+        <w:rPr>
+          <w:rFonts w:ascii="Times New Roman" w:hAnsi="Times New Roman" w:cs="Times New Roman"/>
+          <w:sz w:val="24"/>
+        </w:rPr>
+        <w:t xml:space="preserve"> </w:t>
+      </w:r>
+      <w:r>
+        <w:rPr>
+          <w:rFonts w:ascii="Times New Roman" w:hAnsi="Times New Roman" w:cs="Times New Roman"/>
+          <w:sz w:val="24"/>
+        </w:rPr>
+        <w:t xml:space="preserve">as that was the only </w:t>
+      </w:r>
+      <w:r>
+        <w:rPr>
+          <w:rFonts w:ascii="Times New Roman" w:hAnsi="Times New Roman" w:cs="Times New Roman"/>
+          <w:sz w:val="24"/>
+        </w:rPr>
+        <w:t>error</w:t>
+      </w:r>
+      <w:r>
+        <w:rPr>
+          <w:rFonts w:ascii="Times New Roman" w:hAnsi="Times New Roman" w:cs="Times New Roman"/>
+          <w:sz w:val="24"/>
+        </w:rPr>
+        <w:t xml:space="preserve"> that existed with my </w:t>
+      </w:r>
+      <w:r>
+        <w:rPr>
+          <w:rFonts w:ascii="Times New Roman" w:hAnsi="Times New Roman" w:cs="Times New Roman"/>
+          <w:sz w:val="24"/>
+        </w:rPr>
+        <w:t>initial circuit design</w:t>
+      </w:r>
+      <w:r>
+        <w:rPr>
+          <w:rFonts w:ascii="Times New Roman" w:hAnsi="Times New Roman" w:cs="Times New Roman"/>
+          <w:sz w:val="24"/>
+        </w:rPr>
+        <w:t xml:space="preserve">. Both of my physical designs for the Morse Code and PWM circuits passed the </w:t>
+      </w:r>
+      <w:r>
+        <w:rPr>
+          <w:rFonts w:ascii="Times New Roman" w:hAnsi="Times New Roman" w:cs="Times New Roman"/>
+          <w:sz w:val="24"/>
+        </w:rPr>
+        <w:t>A</w:t>
+      </w:r>
+      <w:r>
+        <w:rPr>
+          <w:rFonts w:ascii="Times New Roman" w:hAnsi="Times New Roman" w:cs="Times New Roman"/>
+          <w:sz w:val="24"/>
+        </w:rPr>
+        <w:t xml:space="preserve">cceptance </w:t>
+      </w:r>
+      <w:r>
+        <w:rPr>
+          <w:rFonts w:ascii="Times New Roman" w:hAnsi="Times New Roman" w:cs="Times New Roman"/>
+          <w:sz w:val="24"/>
+        </w:rPr>
+        <w:t>T</w:t>
+      </w:r>
+      <w:r>
+        <w:rPr>
+          <w:rFonts w:ascii="Times New Roman" w:hAnsi="Times New Roman" w:cs="Times New Roman"/>
+          <w:sz w:val="24"/>
+        </w:rPr>
+        <w:t>est</w:t>
+      </w:r>
+      <w:r>
+        <w:rPr>
+          <w:rFonts w:ascii="Times New Roman" w:hAnsi="Times New Roman" w:cs="Times New Roman"/>
+          <w:sz w:val="24"/>
+        </w:rPr>
+        <w:t>s.</w:t>
+      </w:r>
     </w:p>
     <w:sectPr>
       <w:pgSz w:w="12240" w:h="15840"/>
@@ -849,6 +1716,119 @@
     </w:lvl>
   </w:abstractNum>
   <w:abstractNum w:abstractNumId="3" w15:restartNumberingAfterBreak="0">
+    <w:nsid w:val="274B2BEA"/>
+    <w:multiLevelType w:val="hybridMultilevel"/>
+    <w:tmpl w:val="3F96F148"/>
+    <w:lvl w:ilvl="0" w:tplc="4790E412">
+      <w:start w:val="4"/>
+      <w:numFmt w:val="bullet"/>
+      <w:lvlText w:val="-"/>
+      <w:lvlJc w:val="left"/>
+      <w:pPr>
+        <w:ind w:left="1080" w:hanging="360"/>
+      </w:pPr>
+      <w:rPr>
+        <w:rFonts w:ascii="Times New Roman" w:eastAsiaTheme="minorEastAsia" w:hAnsi="Times New Roman" w:cs="Times New Roman" w:hint="default"/>
+      </w:rPr>
+    </w:lvl>
+    <w:lvl w:ilvl="1" w:tplc="04090003" w:tentative="1">
+      <w:start w:val="1"/>
+      <w:numFmt w:val="bullet"/>
+      <w:lvlText w:val="o"/>
+      <w:lvlJc w:val="left"/>
+      <w:pPr>
+        <w:ind w:left="1800" w:hanging="360"/>
+      </w:pPr>
+      <w:rPr>
+        <w:rFonts w:ascii="Courier New" w:hAnsi="Courier New" w:cs="Courier New" w:hint="default"/>
+      </w:rPr>
+    </w:lvl>
+    <w:lvl w:ilvl="2" w:tplc="04090005" w:tentative="1">
+      <w:start w:val="1"/>
+      <w:numFmt w:val="bullet"/>
+      <w:lvlText w:val=""/>
+      <w:lvlJc w:val="left"/>
+      <w:pPr>
+        <w:ind w:left="2520" w:hanging="360"/>
+      </w:pPr>
+      <w:rPr>
+        <w:rFonts w:ascii="Wingdings" w:hAnsi="Wingdings" w:hint="default"/>
+      </w:rPr>
+    </w:lvl>
+    <w:lvl w:ilvl="3" w:tplc="04090001" w:tentative="1">
+      <w:start w:val="1"/>
+      <w:numFmt w:val="bullet"/>
+      <w:lvlText w:val=""/>
+      <w:lvlJc w:val="left"/>
+      <w:pPr>
+        <w:ind w:left="3240" w:hanging="360"/>
+      </w:pPr>
+      <w:rPr>
+        <w:rFonts w:ascii="Symbol" w:hAnsi="Symbol" w:hint="default"/>
+      </w:rPr>
+    </w:lvl>
+    <w:lvl w:ilvl="4" w:tplc="04090003" w:tentative="1">
+      <w:start w:val="1"/>
+      <w:numFmt w:val="bullet"/>
+      <w:lvlText w:val="o"/>
+      <w:lvlJc w:val="left"/>
+      <w:pPr>
+        <w:ind w:left="3960" w:hanging="360"/>
+      </w:pPr>
+      <w:rPr>
+        <w:rFonts w:ascii="Courier New" w:hAnsi="Courier New" w:cs="Courier New" w:hint="default"/>
+      </w:rPr>
+    </w:lvl>
+    <w:lvl w:ilvl="5" w:tplc="04090005" w:tentative="1">
+      <w:start w:val="1"/>
+      <w:numFmt w:val="bullet"/>
+      <w:lvlText w:val=""/>
+      <w:lvlJc w:val="left"/>
+      <w:pPr>
+        <w:ind w:left="4680" w:hanging="360"/>
+      </w:pPr>
+      <w:rPr>
+        <w:rFonts w:ascii="Wingdings" w:hAnsi="Wingdings" w:hint="default"/>
+      </w:rPr>
+    </w:lvl>
+    <w:lvl w:ilvl="6" w:tplc="04090001" w:tentative="1">
+      <w:start w:val="1"/>
+      <w:numFmt w:val="bullet"/>
+      <w:lvlText w:val=""/>
+      <w:lvlJc w:val="left"/>
+      <w:pPr>
+        <w:ind w:left="5400" w:hanging="360"/>
+      </w:pPr>
+      <w:rPr>
+        <w:rFonts w:ascii="Symbol" w:hAnsi="Symbol" w:hint="default"/>
+      </w:rPr>
+    </w:lvl>
+    <w:lvl w:ilvl="7" w:tplc="04090003" w:tentative="1">
+      <w:start w:val="1"/>
+      <w:numFmt w:val="bullet"/>
+      <w:lvlText w:val="o"/>
+      <w:lvlJc w:val="left"/>
+      <w:pPr>
+        <w:ind w:left="6120" w:hanging="360"/>
+      </w:pPr>
+      <w:rPr>
+        <w:rFonts w:ascii="Courier New" w:hAnsi="Courier New" w:cs="Courier New" w:hint="default"/>
+      </w:rPr>
+    </w:lvl>
+    <w:lvl w:ilvl="8" w:tplc="04090005" w:tentative="1">
+      <w:start w:val="1"/>
+      <w:numFmt w:val="bullet"/>
+      <w:lvlText w:val=""/>
+      <w:lvlJc w:val="left"/>
+      <w:pPr>
+        <w:ind w:left="6840" w:hanging="360"/>
+      </w:pPr>
+      <w:rPr>
+        <w:rFonts w:ascii="Wingdings" w:hAnsi="Wingdings" w:hint="default"/>
+      </w:rPr>
+    </w:lvl>
+  </w:abstractNum>
+  <w:abstractNum w:abstractNumId="4" w15:restartNumberingAfterBreak="0">
     <w:nsid w:val="31DA3669"/>
     <w:multiLevelType w:val="hybridMultilevel"/>
     <w:tmpl w:val="36F84966"/>
@@ -961,7 +1941,120 @@
       </w:rPr>
     </w:lvl>
   </w:abstractNum>
-  <w:abstractNum w:abstractNumId="4" w15:restartNumberingAfterBreak="0">
+  <w:abstractNum w:abstractNumId="5" w15:restartNumberingAfterBreak="0">
+    <w:nsid w:val="36D1238E"/>
+    <w:multiLevelType w:val="hybridMultilevel"/>
+    <w:tmpl w:val="2F485284"/>
+    <w:lvl w:ilvl="0" w:tplc="898414E6">
+      <w:start w:val="4"/>
+      <w:numFmt w:val="bullet"/>
+      <w:lvlText w:val="-"/>
+      <w:lvlJc w:val="left"/>
+      <w:pPr>
+        <w:ind w:left="1080" w:hanging="360"/>
+      </w:pPr>
+      <w:rPr>
+        <w:rFonts w:ascii="Times New Roman" w:eastAsiaTheme="minorEastAsia" w:hAnsi="Times New Roman" w:cs="Times New Roman" w:hint="default"/>
+      </w:rPr>
+    </w:lvl>
+    <w:lvl w:ilvl="1" w:tplc="04090003" w:tentative="1">
+      <w:start w:val="1"/>
+      <w:numFmt w:val="bullet"/>
+      <w:lvlText w:val="o"/>
+      <w:lvlJc w:val="left"/>
+      <w:pPr>
+        <w:ind w:left="1800" w:hanging="360"/>
+      </w:pPr>
+      <w:rPr>
+        <w:rFonts w:ascii="Courier New" w:hAnsi="Courier New" w:cs="Courier New" w:hint="default"/>
+      </w:rPr>
+    </w:lvl>
+    <w:lvl w:ilvl="2" w:tplc="04090005" w:tentative="1">
+      <w:start w:val="1"/>
+      <w:numFmt w:val="bullet"/>
+      <w:lvlText w:val=""/>
+      <w:lvlJc w:val="left"/>
+      <w:pPr>
+        <w:ind w:left="2520" w:hanging="360"/>
+      </w:pPr>
+      <w:rPr>
+        <w:rFonts w:ascii="Wingdings" w:hAnsi="Wingdings" w:hint="default"/>
+      </w:rPr>
+    </w:lvl>
+    <w:lvl w:ilvl="3" w:tplc="04090001" w:tentative="1">
+      <w:start w:val="1"/>
+      <w:numFmt w:val="bullet"/>
+      <w:lvlText w:val=""/>
+      <w:lvlJc w:val="left"/>
+      <w:pPr>
+        <w:ind w:left="3240" w:hanging="360"/>
+      </w:pPr>
+      <w:rPr>
+        <w:rFonts w:ascii="Symbol" w:hAnsi="Symbol" w:hint="default"/>
+      </w:rPr>
+    </w:lvl>
+    <w:lvl w:ilvl="4" w:tplc="04090003" w:tentative="1">
+      <w:start w:val="1"/>
+      <w:numFmt w:val="bullet"/>
+      <w:lvlText w:val="o"/>
+      <w:lvlJc w:val="left"/>
+      <w:pPr>
+        <w:ind w:left="3960" w:hanging="360"/>
+      </w:pPr>
+      <w:rPr>
+        <w:rFonts w:ascii="Courier New" w:hAnsi="Courier New" w:cs="Courier New" w:hint="default"/>
+      </w:rPr>
+    </w:lvl>
+    <w:lvl w:ilvl="5" w:tplc="04090005" w:tentative="1">
+      <w:start w:val="1"/>
+      <w:numFmt w:val="bullet"/>
+      <w:lvlText w:val=""/>
+      <w:lvlJc w:val="left"/>
+      <w:pPr>
+        <w:ind w:left="4680" w:hanging="360"/>
+      </w:pPr>
+      <w:rPr>
+        <w:rFonts w:ascii="Wingdings" w:hAnsi="Wingdings" w:hint="default"/>
+      </w:rPr>
+    </w:lvl>
+    <w:lvl w:ilvl="6" w:tplc="04090001" w:tentative="1">
+      <w:start w:val="1"/>
+      <w:numFmt w:val="bullet"/>
+      <w:lvlText w:val=""/>
+      <w:lvlJc w:val="left"/>
+      <w:pPr>
+        <w:ind w:left="5400" w:hanging="360"/>
+      </w:pPr>
+      <w:rPr>
+        <w:rFonts w:ascii="Symbol" w:hAnsi="Symbol" w:hint="default"/>
+      </w:rPr>
+    </w:lvl>
+    <w:lvl w:ilvl="7" w:tplc="04090003" w:tentative="1">
+      <w:start w:val="1"/>
+      <w:numFmt w:val="bullet"/>
+      <w:lvlText w:val="o"/>
+      <w:lvlJc w:val="left"/>
+      <w:pPr>
+        <w:ind w:left="6120" w:hanging="360"/>
+      </w:pPr>
+      <w:rPr>
+        <w:rFonts w:ascii="Courier New" w:hAnsi="Courier New" w:cs="Courier New" w:hint="default"/>
+      </w:rPr>
+    </w:lvl>
+    <w:lvl w:ilvl="8" w:tplc="04090005" w:tentative="1">
+      <w:start w:val="1"/>
+      <w:numFmt w:val="bullet"/>
+      <w:lvlText w:val=""/>
+      <w:lvlJc w:val="left"/>
+      <w:pPr>
+        <w:ind w:left="6840" w:hanging="360"/>
+      </w:pPr>
+      <w:rPr>
+        <w:rFonts w:ascii="Wingdings" w:hAnsi="Wingdings" w:hint="default"/>
+      </w:rPr>
+    </w:lvl>
+  </w:abstractNum>
+  <w:abstractNum w:abstractNumId="6" w15:restartNumberingAfterBreak="0">
     <w:nsid w:val="3B922049"/>
     <w:multiLevelType w:val="hybridMultilevel"/>
     <w:tmpl w:val="A646562E"/>
@@ -1074,7 +2167,7 @@
       </w:rPr>
     </w:lvl>
   </w:abstractNum>
-  <w:abstractNum w:abstractNumId="5" w15:restartNumberingAfterBreak="0">
+  <w:abstractNum w:abstractNumId="7" w15:restartNumberingAfterBreak="0">
     <w:nsid w:val="3D1C2E97"/>
     <w:multiLevelType w:val="multilevel"/>
     <w:tmpl w:val="121051C8"/>
@@ -1199,7 +2292,7 @@
       </w:rPr>
     </w:lvl>
   </w:abstractNum>
-  <w:abstractNum w:abstractNumId="6" w15:restartNumberingAfterBreak="0">
+  <w:abstractNum w:abstractNumId="8" w15:restartNumberingAfterBreak="0">
     <w:nsid w:val="448E3581"/>
     <w:multiLevelType w:val="hybridMultilevel"/>
     <w:tmpl w:val="12B05F68"/>
@@ -1288,7 +2381,7 @@
       </w:pPr>
     </w:lvl>
   </w:abstractNum>
-  <w:abstractNum w:abstractNumId="7" w15:restartNumberingAfterBreak="0">
+  <w:abstractNum w:abstractNumId="9" w15:restartNumberingAfterBreak="0">
     <w:nsid w:val="4A987662"/>
     <w:multiLevelType w:val="hybridMultilevel"/>
     <w:tmpl w:val="12B05F68"/>
@@ -1377,7 +2470,7 @@
       </w:pPr>
     </w:lvl>
   </w:abstractNum>
-  <w:abstractNum w:abstractNumId="8" w15:restartNumberingAfterBreak="0">
+  <w:abstractNum w:abstractNumId="10" w15:restartNumberingAfterBreak="0">
     <w:nsid w:val="4E974ED5"/>
     <w:multiLevelType w:val="hybridMultilevel"/>
     <w:tmpl w:val="E89642A2"/>
@@ -1490,7 +2583,233 @@
       </w:rPr>
     </w:lvl>
   </w:abstractNum>
-  <w:abstractNum w:abstractNumId="9" w15:restartNumberingAfterBreak="0">
+  <w:abstractNum w:abstractNumId="11" w15:restartNumberingAfterBreak="0">
+    <w:nsid w:val="4F023D90"/>
+    <w:multiLevelType w:val="hybridMultilevel"/>
+    <w:tmpl w:val="04FA6C68"/>
+    <w:lvl w:ilvl="0" w:tplc="19320B2C">
+      <w:start w:val="4"/>
+      <w:numFmt w:val="bullet"/>
+      <w:lvlText w:val="-"/>
+      <w:lvlJc w:val="left"/>
+      <w:pPr>
+        <w:ind w:left="1080" w:hanging="360"/>
+      </w:pPr>
+      <w:rPr>
+        <w:rFonts w:ascii="Times New Roman" w:eastAsiaTheme="minorEastAsia" w:hAnsi="Times New Roman" w:cs="Times New Roman" w:hint="default"/>
+      </w:rPr>
+    </w:lvl>
+    <w:lvl w:ilvl="1" w:tplc="04090003" w:tentative="1">
+      <w:start w:val="1"/>
+      <w:numFmt w:val="bullet"/>
+      <w:lvlText w:val="o"/>
+      <w:lvlJc w:val="left"/>
+      <w:pPr>
+        <w:ind w:left="1800" w:hanging="360"/>
+      </w:pPr>
+      <w:rPr>
+        <w:rFonts w:ascii="Courier New" w:hAnsi="Courier New" w:cs="Courier New" w:hint="default"/>
+      </w:rPr>
+    </w:lvl>
+    <w:lvl w:ilvl="2" w:tplc="04090005" w:tentative="1">
+      <w:start w:val="1"/>
+      <w:numFmt w:val="bullet"/>
+      <w:lvlText w:val=""/>
+      <w:lvlJc w:val="left"/>
+      <w:pPr>
+        <w:ind w:left="2520" w:hanging="360"/>
+      </w:pPr>
+      <w:rPr>
+        <w:rFonts w:ascii="Wingdings" w:hAnsi="Wingdings" w:hint="default"/>
+      </w:rPr>
+    </w:lvl>
+    <w:lvl w:ilvl="3" w:tplc="04090001" w:tentative="1">
+      <w:start w:val="1"/>
+      <w:numFmt w:val="bullet"/>
+      <w:lvlText w:val=""/>
+      <w:lvlJc w:val="left"/>
+      <w:pPr>
+        <w:ind w:left="3240" w:hanging="360"/>
+      </w:pPr>
+      <w:rPr>
+        <w:rFonts w:ascii="Symbol" w:hAnsi="Symbol" w:hint="default"/>
+      </w:rPr>
+    </w:lvl>
+    <w:lvl w:ilvl="4" w:tplc="04090003" w:tentative="1">
+      <w:start w:val="1"/>
+      <w:numFmt w:val="bullet"/>
+      <w:lvlText w:val="o"/>
+      <w:lvlJc w:val="left"/>
+      <w:pPr>
+        <w:ind w:left="3960" w:hanging="360"/>
+      </w:pPr>
+      <w:rPr>
+        <w:rFonts w:ascii="Courier New" w:hAnsi="Courier New" w:cs="Courier New" w:hint="default"/>
+      </w:rPr>
+    </w:lvl>
+    <w:lvl w:ilvl="5" w:tplc="04090005" w:tentative="1">
+      <w:start w:val="1"/>
+      <w:numFmt w:val="bullet"/>
+      <w:lvlText w:val=""/>
+      <w:lvlJc w:val="left"/>
+      <w:pPr>
+        <w:ind w:left="4680" w:hanging="360"/>
+      </w:pPr>
+      <w:rPr>
+        <w:rFonts w:ascii="Wingdings" w:hAnsi="Wingdings" w:hint="default"/>
+      </w:rPr>
+    </w:lvl>
+    <w:lvl w:ilvl="6" w:tplc="04090001" w:tentative="1">
+      <w:start w:val="1"/>
+      <w:numFmt w:val="bullet"/>
+      <w:lvlText w:val=""/>
+      <w:lvlJc w:val="left"/>
+      <w:pPr>
+        <w:ind w:left="5400" w:hanging="360"/>
+      </w:pPr>
+      <w:rPr>
+        <w:rFonts w:ascii="Symbol" w:hAnsi="Symbol" w:hint="default"/>
+      </w:rPr>
+    </w:lvl>
+    <w:lvl w:ilvl="7" w:tplc="04090003" w:tentative="1">
+      <w:start w:val="1"/>
+      <w:numFmt w:val="bullet"/>
+      <w:lvlText w:val="o"/>
+      <w:lvlJc w:val="left"/>
+      <w:pPr>
+        <w:ind w:left="6120" w:hanging="360"/>
+      </w:pPr>
+      <w:rPr>
+        <w:rFonts w:ascii="Courier New" w:hAnsi="Courier New" w:cs="Courier New" w:hint="default"/>
+      </w:rPr>
+    </w:lvl>
+    <w:lvl w:ilvl="8" w:tplc="04090005" w:tentative="1">
+      <w:start w:val="1"/>
+      <w:numFmt w:val="bullet"/>
+      <w:lvlText w:val=""/>
+      <w:lvlJc w:val="left"/>
+      <w:pPr>
+        <w:ind w:left="6840" w:hanging="360"/>
+      </w:pPr>
+      <w:rPr>
+        <w:rFonts w:ascii="Wingdings" w:hAnsi="Wingdings" w:hint="default"/>
+      </w:rPr>
+    </w:lvl>
+  </w:abstractNum>
+  <w:abstractNum w:abstractNumId="12" w15:restartNumberingAfterBreak="0">
+    <w:nsid w:val="517D7646"/>
+    <w:multiLevelType w:val="hybridMultilevel"/>
+    <w:tmpl w:val="957C63E2"/>
+    <w:lvl w:ilvl="0" w:tplc="35741C6A">
+      <w:start w:val="4"/>
+      <w:numFmt w:val="bullet"/>
+      <w:lvlText w:val="-"/>
+      <w:lvlJc w:val="left"/>
+      <w:pPr>
+        <w:ind w:left="1080" w:hanging="360"/>
+      </w:pPr>
+      <w:rPr>
+        <w:rFonts w:ascii="Times New Roman" w:eastAsiaTheme="minorEastAsia" w:hAnsi="Times New Roman" w:cs="Times New Roman" w:hint="default"/>
+      </w:rPr>
+    </w:lvl>
+    <w:lvl w:ilvl="1" w:tplc="04090003" w:tentative="1">
+      <w:start w:val="1"/>
+      <w:numFmt w:val="bullet"/>
+      <w:lvlText w:val="o"/>
+      <w:lvlJc w:val="left"/>
+      <w:pPr>
+        <w:ind w:left="1800" w:hanging="360"/>
+      </w:pPr>
+      <w:rPr>
+        <w:rFonts w:ascii="Courier New" w:hAnsi="Courier New" w:cs="Courier New" w:hint="default"/>
+      </w:rPr>
+    </w:lvl>
+    <w:lvl w:ilvl="2" w:tplc="04090005" w:tentative="1">
+      <w:start w:val="1"/>
+      <w:numFmt w:val="bullet"/>
+      <w:lvlText w:val=""/>
+      <w:lvlJc w:val="left"/>
+      <w:pPr>
+        <w:ind w:left="2520" w:hanging="360"/>
+      </w:pPr>
+      <w:rPr>
+        <w:rFonts w:ascii="Wingdings" w:hAnsi="Wingdings" w:hint="default"/>
+      </w:rPr>
+    </w:lvl>
+    <w:lvl w:ilvl="3" w:tplc="04090001" w:tentative="1">
+      <w:start w:val="1"/>
+      <w:numFmt w:val="bullet"/>
+      <w:lvlText w:val=""/>
+      <w:lvlJc w:val="left"/>
+      <w:pPr>
+        <w:ind w:left="3240" w:hanging="360"/>
+      </w:pPr>
+      <w:rPr>
+        <w:rFonts w:ascii="Symbol" w:hAnsi="Symbol" w:hint="default"/>
+      </w:rPr>
+    </w:lvl>
+    <w:lvl w:ilvl="4" w:tplc="04090003" w:tentative="1">
+      <w:start w:val="1"/>
+      <w:numFmt w:val="bullet"/>
+      <w:lvlText w:val="o"/>
+      <w:lvlJc w:val="left"/>
+      <w:pPr>
+        <w:ind w:left="3960" w:hanging="360"/>
+      </w:pPr>
+      <w:rPr>
+        <w:rFonts w:ascii="Courier New" w:hAnsi="Courier New" w:cs="Courier New" w:hint="default"/>
+      </w:rPr>
+    </w:lvl>
+    <w:lvl w:ilvl="5" w:tplc="04090005" w:tentative="1">
+      <w:start w:val="1"/>
+      <w:numFmt w:val="bullet"/>
+      <w:lvlText w:val=""/>
+      <w:lvlJc w:val="left"/>
+      <w:pPr>
+        <w:ind w:left="4680" w:hanging="360"/>
+      </w:pPr>
+      <w:rPr>
+        <w:rFonts w:ascii="Wingdings" w:hAnsi="Wingdings" w:hint="default"/>
+      </w:rPr>
+    </w:lvl>
+    <w:lvl w:ilvl="6" w:tplc="04090001" w:tentative="1">
+      <w:start w:val="1"/>
+      <w:numFmt w:val="bullet"/>
+      <w:lvlText w:val=""/>
+      <w:lvlJc w:val="left"/>
+      <w:pPr>
+        <w:ind w:left="5400" w:hanging="360"/>
+      </w:pPr>
+      <w:rPr>
+        <w:rFonts w:ascii="Symbol" w:hAnsi="Symbol" w:hint="default"/>
+      </w:rPr>
+    </w:lvl>
+    <w:lvl w:ilvl="7" w:tplc="04090003" w:tentative="1">
+      <w:start w:val="1"/>
+      <w:numFmt w:val="bullet"/>
+      <w:lvlText w:val="o"/>
+      <w:lvlJc w:val="left"/>
+      <w:pPr>
+        <w:ind w:left="6120" w:hanging="360"/>
+      </w:pPr>
+      <w:rPr>
+        <w:rFonts w:ascii="Courier New" w:hAnsi="Courier New" w:cs="Courier New" w:hint="default"/>
+      </w:rPr>
+    </w:lvl>
+    <w:lvl w:ilvl="8" w:tplc="04090005" w:tentative="1">
+      <w:start w:val="1"/>
+      <w:numFmt w:val="bullet"/>
+      <w:lvlText w:val=""/>
+      <w:lvlJc w:val="left"/>
+      <w:pPr>
+        <w:ind w:left="6840" w:hanging="360"/>
+      </w:pPr>
+      <w:rPr>
+        <w:rFonts w:ascii="Wingdings" w:hAnsi="Wingdings" w:hint="default"/>
+      </w:rPr>
+    </w:lvl>
+  </w:abstractNum>
+  <w:abstractNum w:abstractNumId="13" w15:restartNumberingAfterBreak="0">
     <w:nsid w:val="52997CB4"/>
     <w:multiLevelType w:val="hybridMultilevel"/>
     <w:tmpl w:val="783C2460"/>
@@ -1579,7 +2898,7 @@
       </w:pPr>
     </w:lvl>
   </w:abstractNum>
-  <w:abstractNum w:abstractNumId="10" w15:restartNumberingAfterBreak="0">
+  <w:abstractNum w:abstractNumId="14" w15:restartNumberingAfterBreak="0">
     <w:nsid w:val="53C035F8"/>
     <w:multiLevelType w:val="multilevel"/>
     <w:tmpl w:val="121051C8"/>
@@ -1704,7 +3023,7 @@
       </w:rPr>
     </w:lvl>
   </w:abstractNum>
-  <w:abstractNum w:abstractNumId="11" w15:restartNumberingAfterBreak="0">
+  <w:abstractNum w:abstractNumId="15" w15:restartNumberingAfterBreak="0">
     <w:nsid w:val="577747C1"/>
     <w:multiLevelType w:val="hybridMultilevel"/>
     <w:tmpl w:val="30DE1A16"/>
@@ -1790,7 +3109,7 @@
       </w:pPr>
     </w:lvl>
   </w:abstractNum>
-  <w:abstractNum w:abstractNumId="12" w15:restartNumberingAfterBreak="0">
+  <w:abstractNum w:abstractNumId="16" w15:restartNumberingAfterBreak="0">
     <w:nsid w:val="5FB7392E"/>
     <w:multiLevelType w:val="hybridMultilevel"/>
     <w:tmpl w:val="BB2C3526"/>
@@ -1903,7 +3222,7 @@
       </w:rPr>
     </w:lvl>
   </w:abstractNum>
-  <w:abstractNum w:abstractNumId="13" w15:restartNumberingAfterBreak="0">
+  <w:abstractNum w:abstractNumId="17" w15:restartNumberingAfterBreak="0">
     <w:nsid w:val="6DC85858"/>
     <w:multiLevelType w:val="hybridMultilevel"/>
     <w:tmpl w:val="F5E4CBA2"/>
@@ -2016,47 +3335,291 @@
       </w:rPr>
     </w:lvl>
   </w:abstractNum>
+  <w:abstractNum w:abstractNumId="18" w15:restartNumberingAfterBreak="0">
+    <w:nsid w:val="743727FA"/>
+    <w:multiLevelType w:val="hybridMultilevel"/>
+    <w:tmpl w:val="B142D694"/>
+    <w:lvl w:ilvl="0" w:tplc="963AB6DC">
+      <w:start w:val="4"/>
+      <w:numFmt w:val="bullet"/>
+      <w:lvlText w:val="-"/>
+      <w:lvlJc w:val="left"/>
+      <w:pPr>
+        <w:ind w:left="1080" w:hanging="360"/>
+      </w:pPr>
+      <w:rPr>
+        <w:rFonts w:ascii="Times New Roman" w:eastAsiaTheme="minorEastAsia" w:hAnsi="Times New Roman" w:cs="Times New Roman" w:hint="default"/>
+      </w:rPr>
+    </w:lvl>
+    <w:lvl w:ilvl="1" w:tplc="04090003" w:tentative="1">
+      <w:start w:val="1"/>
+      <w:numFmt w:val="bullet"/>
+      <w:lvlText w:val="o"/>
+      <w:lvlJc w:val="left"/>
+      <w:pPr>
+        <w:ind w:left="1800" w:hanging="360"/>
+      </w:pPr>
+      <w:rPr>
+        <w:rFonts w:ascii="Courier New" w:hAnsi="Courier New" w:cs="Courier New" w:hint="default"/>
+      </w:rPr>
+    </w:lvl>
+    <w:lvl w:ilvl="2" w:tplc="04090005" w:tentative="1">
+      <w:start w:val="1"/>
+      <w:numFmt w:val="bullet"/>
+      <w:lvlText w:val=""/>
+      <w:lvlJc w:val="left"/>
+      <w:pPr>
+        <w:ind w:left="2520" w:hanging="360"/>
+      </w:pPr>
+      <w:rPr>
+        <w:rFonts w:ascii="Wingdings" w:hAnsi="Wingdings" w:hint="default"/>
+      </w:rPr>
+    </w:lvl>
+    <w:lvl w:ilvl="3" w:tplc="04090001" w:tentative="1">
+      <w:start w:val="1"/>
+      <w:numFmt w:val="bullet"/>
+      <w:lvlText w:val=""/>
+      <w:lvlJc w:val="left"/>
+      <w:pPr>
+        <w:ind w:left="3240" w:hanging="360"/>
+      </w:pPr>
+      <w:rPr>
+        <w:rFonts w:ascii="Symbol" w:hAnsi="Symbol" w:hint="default"/>
+      </w:rPr>
+    </w:lvl>
+    <w:lvl w:ilvl="4" w:tplc="04090003" w:tentative="1">
+      <w:start w:val="1"/>
+      <w:numFmt w:val="bullet"/>
+      <w:lvlText w:val="o"/>
+      <w:lvlJc w:val="left"/>
+      <w:pPr>
+        <w:ind w:left="3960" w:hanging="360"/>
+      </w:pPr>
+      <w:rPr>
+        <w:rFonts w:ascii="Courier New" w:hAnsi="Courier New" w:cs="Courier New" w:hint="default"/>
+      </w:rPr>
+    </w:lvl>
+    <w:lvl w:ilvl="5" w:tplc="04090005" w:tentative="1">
+      <w:start w:val="1"/>
+      <w:numFmt w:val="bullet"/>
+      <w:lvlText w:val=""/>
+      <w:lvlJc w:val="left"/>
+      <w:pPr>
+        <w:ind w:left="4680" w:hanging="360"/>
+      </w:pPr>
+      <w:rPr>
+        <w:rFonts w:ascii="Wingdings" w:hAnsi="Wingdings" w:hint="default"/>
+      </w:rPr>
+    </w:lvl>
+    <w:lvl w:ilvl="6" w:tplc="04090001" w:tentative="1">
+      <w:start w:val="1"/>
+      <w:numFmt w:val="bullet"/>
+      <w:lvlText w:val=""/>
+      <w:lvlJc w:val="left"/>
+      <w:pPr>
+        <w:ind w:left="5400" w:hanging="360"/>
+      </w:pPr>
+      <w:rPr>
+        <w:rFonts w:ascii="Symbol" w:hAnsi="Symbol" w:hint="default"/>
+      </w:rPr>
+    </w:lvl>
+    <w:lvl w:ilvl="7" w:tplc="04090003" w:tentative="1">
+      <w:start w:val="1"/>
+      <w:numFmt w:val="bullet"/>
+      <w:lvlText w:val="o"/>
+      <w:lvlJc w:val="left"/>
+      <w:pPr>
+        <w:ind w:left="6120" w:hanging="360"/>
+      </w:pPr>
+      <w:rPr>
+        <w:rFonts w:ascii="Courier New" w:hAnsi="Courier New" w:cs="Courier New" w:hint="default"/>
+      </w:rPr>
+    </w:lvl>
+    <w:lvl w:ilvl="8" w:tplc="04090005" w:tentative="1">
+      <w:start w:val="1"/>
+      <w:numFmt w:val="bullet"/>
+      <w:lvlText w:val=""/>
+      <w:lvlJc w:val="left"/>
+      <w:pPr>
+        <w:ind w:left="6840" w:hanging="360"/>
+      </w:pPr>
+      <w:rPr>
+        <w:rFonts w:ascii="Wingdings" w:hAnsi="Wingdings" w:hint="default"/>
+      </w:rPr>
+    </w:lvl>
+  </w:abstractNum>
+  <w:abstractNum w:abstractNumId="19" w15:restartNumberingAfterBreak="0">
+    <w:nsid w:val="7EAE2B40"/>
+    <w:multiLevelType w:val="hybridMultilevel"/>
+    <w:tmpl w:val="6A9C7304"/>
+    <w:lvl w:ilvl="0" w:tplc="F6A2321A">
+      <w:start w:val="4"/>
+      <w:numFmt w:val="bullet"/>
+      <w:lvlText w:val="-"/>
+      <w:lvlJc w:val="left"/>
+      <w:pPr>
+        <w:ind w:left="720" w:hanging="360"/>
+      </w:pPr>
+      <w:rPr>
+        <w:rFonts w:ascii="Times New Roman" w:eastAsiaTheme="minorEastAsia" w:hAnsi="Times New Roman" w:cs="Times New Roman" w:hint="default"/>
+      </w:rPr>
+    </w:lvl>
+    <w:lvl w:ilvl="1" w:tplc="04090003" w:tentative="1">
+      <w:start w:val="1"/>
+      <w:numFmt w:val="bullet"/>
+      <w:lvlText w:val="o"/>
+      <w:lvlJc w:val="left"/>
+      <w:pPr>
+        <w:ind w:left="1440" w:hanging="360"/>
+      </w:pPr>
+      <w:rPr>
+        <w:rFonts w:ascii="Courier New" w:hAnsi="Courier New" w:cs="Courier New" w:hint="default"/>
+      </w:rPr>
+    </w:lvl>
+    <w:lvl w:ilvl="2" w:tplc="04090005" w:tentative="1">
+      <w:start w:val="1"/>
+      <w:numFmt w:val="bullet"/>
+      <w:lvlText w:val=""/>
+      <w:lvlJc w:val="left"/>
+      <w:pPr>
+        <w:ind w:left="2160" w:hanging="360"/>
+      </w:pPr>
+      <w:rPr>
+        <w:rFonts w:ascii="Wingdings" w:hAnsi="Wingdings" w:hint="default"/>
+      </w:rPr>
+    </w:lvl>
+    <w:lvl w:ilvl="3" w:tplc="04090001" w:tentative="1">
+      <w:start w:val="1"/>
+      <w:numFmt w:val="bullet"/>
+      <w:lvlText w:val=""/>
+      <w:lvlJc w:val="left"/>
+      <w:pPr>
+        <w:ind w:left="2880" w:hanging="360"/>
+      </w:pPr>
+      <w:rPr>
+        <w:rFonts w:ascii="Symbol" w:hAnsi="Symbol" w:hint="default"/>
+      </w:rPr>
+    </w:lvl>
+    <w:lvl w:ilvl="4" w:tplc="04090003" w:tentative="1">
+      <w:start w:val="1"/>
+      <w:numFmt w:val="bullet"/>
+      <w:lvlText w:val="o"/>
+      <w:lvlJc w:val="left"/>
+      <w:pPr>
+        <w:ind w:left="3600" w:hanging="360"/>
+      </w:pPr>
+      <w:rPr>
+        <w:rFonts w:ascii="Courier New" w:hAnsi="Courier New" w:cs="Courier New" w:hint="default"/>
+      </w:rPr>
+    </w:lvl>
+    <w:lvl w:ilvl="5" w:tplc="04090005" w:tentative="1">
+      <w:start w:val="1"/>
+      <w:numFmt w:val="bullet"/>
+      <w:lvlText w:val=""/>
+      <w:lvlJc w:val="left"/>
+      <w:pPr>
+        <w:ind w:left="4320" w:hanging="360"/>
+      </w:pPr>
+      <w:rPr>
+        <w:rFonts w:ascii="Wingdings" w:hAnsi="Wingdings" w:hint="default"/>
+      </w:rPr>
+    </w:lvl>
+    <w:lvl w:ilvl="6" w:tplc="04090001" w:tentative="1">
+      <w:start w:val="1"/>
+      <w:numFmt w:val="bullet"/>
+      <w:lvlText w:val=""/>
+      <w:lvlJc w:val="left"/>
+      <w:pPr>
+        <w:ind w:left="5040" w:hanging="360"/>
+      </w:pPr>
+      <w:rPr>
+        <w:rFonts w:ascii="Symbol" w:hAnsi="Symbol" w:hint="default"/>
+      </w:rPr>
+    </w:lvl>
+    <w:lvl w:ilvl="7" w:tplc="04090003" w:tentative="1">
+      <w:start w:val="1"/>
+      <w:numFmt w:val="bullet"/>
+      <w:lvlText w:val="o"/>
+      <w:lvlJc w:val="left"/>
+      <w:pPr>
+        <w:ind w:left="5760" w:hanging="360"/>
+      </w:pPr>
+      <w:rPr>
+        <w:rFonts w:ascii="Courier New" w:hAnsi="Courier New" w:cs="Courier New" w:hint="default"/>
+      </w:rPr>
+    </w:lvl>
+    <w:lvl w:ilvl="8" w:tplc="04090005" w:tentative="1">
+      <w:start w:val="1"/>
+      <w:numFmt w:val="bullet"/>
+      <w:lvlText w:val=""/>
+      <w:lvlJc w:val="left"/>
+      <w:pPr>
+        <w:ind w:left="6480" w:hanging="360"/>
+      </w:pPr>
+      <w:rPr>
+        <w:rFonts w:ascii="Wingdings" w:hAnsi="Wingdings" w:hint="default"/>
+      </w:rPr>
+    </w:lvl>
+  </w:abstractNum>
   <w:num w:numId="1" w16cid:durableId="2119176361">
-    <w:abstractNumId w:val="8"/>
+    <w:abstractNumId w:val="10"/>
   </w:num>
   <w:num w:numId="2" w16cid:durableId="444615318">
-    <w:abstractNumId w:val="10"/>
+    <w:abstractNumId w:val="14"/>
   </w:num>
   <w:num w:numId="3" w16cid:durableId="479924314">
     <w:abstractNumId w:val="0"/>
   </w:num>
   <w:num w:numId="4" w16cid:durableId="1511724803">
-    <w:abstractNumId w:val="9"/>
+    <w:abstractNumId w:val="13"/>
   </w:num>
   <w:num w:numId="5" w16cid:durableId="853035110">
     <w:abstractNumId w:val="2"/>
   </w:num>
   <w:num w:numId="6" w16cid:durableId="1348368882">
+    <w:abstractNumId w:val="6"/>
+  </w:num>
+  <w:num w:numId="7" w16cid:durableId="282615876">
+    <w:abstractNumId w:val="17"/>
+  </w:num>
+  <w:num w:numId="8" w16cid:durableId="2011251536">
     <w:abstractNumId w:val="4"/>
   </w:num>
-  <w:num w:numId="7" w16cid:durableId="282615876">
-    <w:abstractNumId w:val="13"/>
-  </w:num>
-  <w:num w:numId="8" w16cid:durableId="2011251536">
-    <w:abstractNumId w:val="3"/>
-  </w:num>
   <w:num w:numId="9" w16cid:durableId="212009231">
-    <w:abstractNumId w:val="12"/>
+    <w:abstractNumId w:val="16"/>
   </w:num>
   <w:num w:numId="10" w16cid:durableId="1783105412">
-    <w:abstractNumId w:val="7"/>
+    <w:abstractNumId w:val="9"/>
   </w:num>
   <w:num w:numId="11" w16cid:durableId="156194572">
-    <w:abstractNumId w:val="6"/>
+    <w:abstractNumId w:val="8"/>
   </w:num>
   <w:num w:numId="12" w16cid:durableId="1140073096">
-    <w:abstractNumId w:val="5"/>
+    <w:abstractNumId w:val="7"/>
   </w:num>
   <w:num w:numId="13" w16cid:durableId="888735136">
     <w:abstractNumId w:val="1"/>
   </w:num>
   <w:num w:numId="14" w16cid:durableId="1705212355">
+    <w:abstractNumId w:val="15"/>
+  </w:num>
+  <w:num w:numId="15" w16cid:durableId="1871795239">
+    <w:abstractNumId w:val="12"/>
+  </w:num>
+  <w:num w:numId="16" w16cid:durableId="1842963886">
     <w:abstractNumId w:val="11"/>
+  </w:num>
+  <w:num w:numId="17" w16cid:durableId="2123648723">
+    <w:abstractNumId w:val="5"/>
+  </w:num>
+  <w:num w:numId="18" w16cid:durableId="798694168">
+    <w:abstractNumId w:val="3"/>
+  </w:num>
+  <w:num w:numId="19" w16cid:durableId="124738078">
+    <w:abstractNumId w:val="19"/>
+  </w:num>
+  <w:num w:numId="20" w16cid:durableId="670646504">
+    <w:abstractNumId w:val="18"/>
   </w:num>
 </w:numbering>
 </file>
@@ -2184,6 +3747,7 @@
     <w:lsdException w:name="HTML Sample" w:semiHidden="1" w:unhideWhenUsed="1"/>
     <w:lsdException w:name="HTML Typewriter" w:semiHidden="1" w:unhideWhenUsed="1"/>
     <w:lsdException w:name="HTML Variable" w:semiHidden="1" w:unhideWhenUsed="1"/>
+    <w:lsdException w:name="Normal Table" w:semiHidden="1" w:unhideWhenUsed="1"/>
     <w:lsdException w:name="annotation subject" w:semiHidden="1" w:unhideWhenUsed="1"/>
     <w:lsdException w:name="No List" w:semiHidden="1" w:unhideWhenUsed="1"/>
     <w:lsdException w:name="Outline List 1" w:semiHidden="1" w:unhideWhenUsed="1"/>
@@ -2226,8 +3790,11 @@
     <w:lsdException w:name="Table Contemporary" w:semiHidden="1" w:unhideWhenUsed="1"/>
     <w:lsdException w:name="Table Elegant" w:semiHidden="1" w:unhideWhenUsed="1"/>
     <w:lsdException w:name="Table Professional" w:semiHidden="1" w:unhideWhenUsed="1"/>
+    <w:lsdException w:name="Table Subtle 1" w:semiHidden="1" w:unhideWhenUsed="1"/>
     <w:lsdException w:name="Table Subtle 2" w:semiHidden="1" w:unhideWhenUsed="1"/>
     <w:lsdException w:name="Table Web 1" w:semiHidden="1" w:unhideWhenUsed="1"/>
+    <w:lsdException w:name="Table Web 2" w:semiHidden="1" w:unhideWhenUsed="1"/>
+    <w:lsdException w:name="Table Web 3" w:semiHidden="1" w:unhideWhenUsed="1"/>
     <w:lsdException w:name="Balloon Text" w:semiHidden="1" w:unhideWhenUsed="1"/>
     <w:lsdException w:name="Table Grid" w:uiPriority="39"/>
     <w:lsdException w:name="Table Theme" w:semiHidden="1" w:unhideWhenUsed="1"/>

</xml_diff>